<commit_message>
Added several questions in Questions.txt and updated SQL example
</commit_message>
<xml_diff>
--- a/Design+Document.docx
+++ b/Design+Document.docx
@@ -679,12 +679,6 @@
     <w:p>
       <w:pPr>
         <w:pStyle w:val="ListParagraph"/>
-        <w:ind w:left="2160"/>
-      </w:pPr>
-    </w:p>
-    <w:p>
-      <w:pPr>
-        <w:pStyle w:val="ListParagraph"/>
         <w:numPr>
           <w:ilvl w:val="2"/>
           <w:numId w:val="1"/>
@@ -693,6 +687,156 @@
       <w:r>
         <w:t>Will jump to main menu after high score list is displayed.</w:t>
       </w:r>
+    </w:p>
+    <w:p>
+      <w:pPr>
+        <w:pStyle w:val="ListParagraph"/>
+      </w:pPr>
+    </w:p>
+    <w:p/>
+    <w:p>
+      <w:pPr>
+        <w:pStyle w:val="ListParagraph"/>
+        <w:ind w:left="1440"/>
+      </w:pPr>
+    </w:p>
+    <w:p>
+      <w:pPr>
+        <w:pStyle w:val="ListParagraph"/>
+        <w:ind w:left="1440"/>
+      </w:pPr>
+    </w:p>
+    <w:p>
+      <w:pPr>
+        <w:pStyle w:val="ListParagraph"/>
+        <w:ind w:left="1440"/>
+      </w:pPr>
+    </w:p>
+    <w:p>
+      <w:pPr>
+        <w:pStyle w:val="ListParagraph"/>
+        <w:ind w:left="1440"/>
+      </w:pPr>
+    </w:p>
+    <w:p>
+      <w:pPr>
+        <w:pStyle w:val="ListParagraph"/>
+        <w:ind w:left="1440"/>
+      </w:pPr>
+    </w:p>
+    <w:p>
+      <w:pPr>
+        <w:pStyle w:val="ListParagraph"/>
+        <w:ind w:left="1440"/>
+      </w:pPr>
+    </w:p>
+    <w:p>
+      <w:pPr>
+        <w:pStyle w:val="ListParagraph"/>
+        <w:ind w:left="1440"/>
+      </w:pPr>
+    </w:p>
+    <w:p>
+      <w:pPr>
+        <w:pStyle w:val="ListParagraph"/>
+        <w:ind w:left="1440"/>
+      </w:pPr>
+    </w:p>
+    <w:p>
+      <w:pPr>
+        <w:pStyle w:val="ListParagraph"/>
+        <w:ind w:left="1440"/>
+      </w:pPr>
+    </w:p>
+    <w:p>
+      <w:pPr>
+        <w:pStyle w:val="ListParagraph"/>
+        <w:ind w:left="1440"/>
+      </w:pPr>
+    </w:p>
+    <w:p>
+      <w:pPr>
+        <w:pStyle w:val="ListParagraph"/>
+        <w:ind w:left="1440"/>
+      </w:pPr>
+    </w:p>
+    <w:p>
+      <w:pPr>
+        <w:pStyle w:val="ListParagraph"/>
+        <w:ind w:left="1440"/>
+      </w:pPr>
+    </w:p>
+    <w:p>
+      <w:pPr>
+        <w:pStyle w:val="ListParagraph"/>
+        <w:ind w:left="1440"/>
+      </w:pPr>
+    </w:p>
+    <w:p>
+      <w:pPr>
+        <w:pStyle w:val="ListParagraph"/>
+        <w:ind w:left="1440"/>
+      </w:pPr>
+    </w:p>
+    <w:p>
+      <w:pPr>
+        <w:pStyle w:val="ListParagraph"/>
+        <w:ind w:left="1440"/>
+      </w:pPr>
+    </w:p>
+    <w:p>
+      <w:pPr>
+        <w:pStyle w:val="ListParagraph"/>
+        <w:ind w:left="1440"/>
+      </w:pPr>
+    </w:p>
+    <w:p>
+      <w:pPr>
+        <w:pStyle w:val="ListParagraph"/>
+        <w:ind w:left="1440"/>
+      </w:pPr>
+    </w:p>
+    <w:p>
+      <w:pPr>
+        <w:pStyle w:val="ListParagraph"/>
+        <w:ind w:left="1440"/>
+      </w:pPr>
+    </w:p>
+    <w:p>
+      <w:pPr>
+        <w:pStyle w:val="ListParagraph"/>
+        <w:ind w:left="1440"/>
+      </w:pPr>
+    </w:p>
+    <w:p>
+      <w:pPr>
+        <w:pStyle w:val="ListParagraph"/>
+        <w:ind w:left="1440"/>
+      </w:pPr>
+    </w:p>
+    <w:p>
+      <w:pPr>
+        <w:pStyle w:val="ListParagraph"/>
+        <w:ind w:left="1440"/>
+      </w:pPr>
+    </w:p>
+    <w:p>
+      <w:pPr>
+        <w:pStyle w:val="ListParagraph"/>
+        <w:ind w:left="1440"/>
+      </w:pPr>
+    </w:p>
+    <w:p>
+      <w:pPr>
+        <w:pStyle w:val="ListParagraph"/>
+        <w:ind w:left="1440"/>
+      </w:pPr>
+    </w:p>
+    <w:p>
+      <w:pPr>
+        <w:pStyle w:val="ListParagraph"/>
+        <w:ind w:left="1440"/>
+      </w:pPr>
     </w:p>
     <w:p>
       <w:pPr>
@@ -701,30 +845,28 @@
       </w:pPr>
       <w:bookmarkStart w:id="0" w:name="_GoBack"/>
       <w:bookmarkEnd w:id="0"/>
+    </w:p>
+    <w:p>
+      <w:pPr>
+        <w:pStyle w:val="ListParagraph"/>
+        <w:ind w:left="1440"/>
+      </w:pPr>
       <w:r>
         <w:rPr>
           <w:noProof/>
         </w:rPr>
         <w:drawing>
-          <wp:anchor distT="0" distB="0" distL="114300" distR="114300" simplePos="0" relativeHeight="251666432" behindDoc="1" locked="0" layoutInCell="1" allowOverlap="1" wp14:anchorId="5CCE473F" wp14:editId="70901CEB">
+          <wp:anchor distT="0" distB="0" distL="114300" distR="114300" simplePos="0" relativeHeight="251666944" behindDoc="0" locked="0" layoutInCell="1" allowOverlap="1" wp14:anchorId="05062804" wp14:editId="5839D9A6">
             <wp:simplePos x="0" y="0"/>
             <wp:positionH relativeFrom="column">
-              <wp:posOffset>327660</wp:posOffset>
+              <wp:posOffset>-914400</wp:posOffset>
             </wp:positionH>
             <wp:positionV relativeFrom="paragraph">
-              <wp:posOffset>30480</wp:posOffset>
+              <wp:posOffset>-510540</wp:posOffset>
             </wp:positionV>
-            <wp:extent cx="5273040" cy="5900420"/>
-            <wp:effectExtent l="0" t="0" r="3810" b="5080"/>
-            <wp:wrapTight wrapText="bothSides">
-              <wp:wrapPolygon edited="0">
-                <wp:start x="0" y="0"/>
-                <wp:lineTo x="0" y="21549"/>
-                <wp:lineTo x="21538" y="21549"/>
-                <wp:lineTo x="21538" y="0"/>
-                <wp:lineTo x="0" y="0"/>
-              </wp:wrapPolygon>
-            </wp:wrapTight>
+            <wp:extent cx="7772400" cy="8549640"/>
+            <wp:effectExtent l="0" t="0" r="0" b="3810"/>
+            <wp:wrapNone/>
             <wp:docPr id="1" name="Picture 1"/>
             <wp:cNvGraphicFramePr>
               <a:graphicFrameLocks xmlns:a="http://schemas.openxmlformats.org/drawingml/2006/main" noChangeAspect="1"/>
@@ -750,7 +892,7 @@
                   <pic:spPr bwMode="auto">
                     <a:xfrm>
                       <a:off x="0" y="0"/>
-                      <a:ext cx="5273040" cy="5900420"/>
+                      <a:ext cx="7772400" cy="8549640"/>
                     </a:xfrm>
                     <a:prstGeom prst="rect">
                       <a:avLst/>
@@ -767,15 +909,27 @@
                 </pic:pic>
               </a:graphicData>
             </a:graphic>
-            <wp14:sizeRelH relativeFrom="margin">
+            <wp14:sizeRelH relativeFrom="page">
               <wp14:pctWidth>0</wp14:pctWidth>
             </wp14:sizeRelH>
-            <wp14:sizeRelV relativeFrom="margin">
+            <wp14:sizeRelV relativeFrom="page">
               <wp14:pctHeight>0</wp14:pctHeight>
             </wp14:sizeRelV>
           </wp:anchor>
         </w:drawing>
       </w:r>
+    </w:p>
+    <w:p>
+      <w:pPr>
+        <w:pStyle w:val="ListParagraph"/>
+        <w:ind w:left="1440"/>
+      </w:pPr>
+    </w:p>
+    <w:p>
+      <w:pPr>
+        <w:pStyle w:val="ListParagraph"/>
+        <w:ind w:left="1440"/>
+      </w:pPr>
     </w:p>
     <w:sectPr>
       <w:pgSz w:w="12240" w:h="15840"/>

</xml_diff>